<commit_message>
updated nuget and demo
</commit_message>
<xml_diff>
--- a/testRestrictEdit.docx
+++ b/testRestrictEdit.docx
@@ -3,314 +3,108 @@
 <w:document xmlns:wpc="http://schemas.microsoft.com/office/word/2010/wordprocessingCanvas" xmlns:cx="http://schemas.microsoft.com/office/drawing/2014/chartex" xmlns:cx1="http://schemas.microsoft.com/office/drawing/2015/9/8/chartex" xmlns:cx2="http://schemas.microsoft.com/office/drawing/2015/10/21/chartex" xmlns:cx3="http://schemas.microsoft.com/office/drawing/2016/5/9/chartex" xmlns:cx4="http://schemas.microsoft.com/office/drawing/2016/5/10/chartex" xmlns:cx5="http://schemas.microsoft.com/office/drawing/2016/5/11/chartex" xmlns:cx6="http://schemas.microsoft.com/office/drawing/2016/5/12/chartex" xmlns:cx7="http://schemas.microsoft.com/office/drawing/2016/5/13/chartex" xmlns:cx8="http://schemas.microsoft.com/office/drawing/2016/5/14/chartex" xmlns:mc="http://schemas.openxmlformats.org/markup-compatibility/2006" xmlns:aink="http://schemas.microsoft.com/office/drawing/2016/ink" xmlns:am3d="http://schemas.microsoft.com/office/drawing/2017/model3d" xmlns:o="urn:schemas-microsoft-com:office:office" xmlns:oel="http://schemas.microsoft.com/office/2019/extlst" xmlns:r="http://schemas.openxmlformats.org/officeDocument/2006/relationships" xmlns:m="http://schemas.openxmlformats.org/officeDocument/2006/math" xmlns:v="urn:schemas-microsoft-com:vml" xmlns:wp14="http://schemas.microsoft.com/office/word/2010/wordprocessingDrawing" xmlns:wp="http://schemas.openxmlformats.org/drawingml/2006/wordprocessingDrawing" xmlns:w10="urn:schemas-microsoft-com:office:word" xmlns:w="http://schemas.openxmlformats.org/wordprocessingml/2006/main" xmlns:w14="http://schemas.microsoft.com/office/word/2010/wordml" xmlns:w15="http://schemas.microsoft.com/office/word/2012/wordml" xmlns:w16cex="http://schemas.microsoft.com/office/word/2018/wordml/cex" xmlns:w16cid="http://schemas.microsoft.com/office/word/2016/wordml/cid" xmlns:w16="http://schemas.microsoft.com/office/word/2018/wordml" xmlns:w16sdtdh="http://schemas.microsoft.com/office/word/2020/wordml/sdtdatahash" xmlns:w16se="http://schemas.microsoft.com/office/word/2015/wordml/symex" xmlns:wpg="http://schemas.microsoft.com/office/word/2010/wordprocessingGroup" xmlns:wpi="http://schemas.microsoft.com/office/word/2010/wordprocessingInk" xmlns:wne="http://schemas.microsoft.com/office/word/2006/wordml" xmlns:wps="http://schemas.microsoft.com/office/word/2010/wordprocessingShape" mc:Ignorable="w14 w15 w16se w16cid w16 w16cex w16sdtdh wp14">
   <w:body>
     <w:p>
-      <w:pPr>
+      <w:r>
         <w:rPr>
-          <w:lang w:val="hu-HU"/>
+          <w:rFonts w:ascii="Calibri" w:eastAsia="Calibri" w:hAnsi="Calibri" w:cs="Calibri"/>
+          <w:b/>
+          <w:color w:val="FF0000"/>
+          <w:sz w:val="24"/>
         </w:rPr>
-      </w:pPr>
+        <w:t xml:space="preserve">Created with a trial version of Syncfusion Word library or registered the wrong key in your application. Click </w:t>
+      </w:r>
+      <w:hyperlink r:id="rId6" w:history="1">
+        <w:r>
+          <w:rPr>
+            <w:rStyle w:val="Hyperlink"/>
+            <w:rFonts w:ascii="Calibri" w:eastAsia="Calibri" w:hAnsi="Calibri" w:cs="Calibri"/>
+            <w:b/>
+            <w:sz w:val="24"/>
+          </w:rPr>
+          <w:t>here</w:t>
+        </w:r>
+      </w:hyperlink>
       <w:r>
         <w:rPr>
-          <w:lang w:val="hu-HU"/>
+          <w:rFonts w:ascii="Calibri" w:eastAsia="Calibri" w:hAnsi="Calibri" w:cs="Calibri"/>
+          <w:b/>
+          <w:color w:val="FF0000"/>
+          <w:sz w:val="24"/>
         </w:rPr>
-        <w:t>Teszt document for test reasons</w:t>
-      </w:r>
-    </w:p>
-    <w:tbl>
-      <w:tblPr>
-        <w:tblStyle w:val="TableGrid"/>
-        <w:tblW w:w="0" w:type="auto"/>
-        <w:tblLook w:val="04A0" w:firstRow="1" w:lastRow="0" w:firstColumn="1" w:lastColumn="0" w:noHBand="0" w:noVBand="1"/>
-      </w:tblPr>
-      <w:tblGrid>
-        <w:gridCol w:w="2337"/>
-        <w:gridCol w:w="2337"/>
-        <w:gridCol w:w="2338"/>
-        <w:gridCol w:w="2338"/>
-      </w:tblGrid>
-      <w:tr>
-        <w:tc>
-          <w:tcPr>
-            <w:tcW w:w="2337" w:type="dxa"/>
-          </w:tcPr>
-          <w:p>
-            <w:pPr>
-              <w:rPr>
-                <w:lang w:val="hu-HU"/>
-              </w:rPr>
-            </w:pPr>
-            <w:r>
-              <w:rPr>
-                <w:lang w:val="hu-HU"/>
-              </w:rPr>
-              <w:t>AA</w:t>
-            </w:r>
-          </w:p>
-        </w:tc>
-        <w:tc>
-          <w:tcPr>
-            <w:tcW w:w="2337" w:type="dxa"/>
-          </w:tcPr>
-          <w:p>
-            <w:pPr>
-              <w:rPr>
-                <w:lang w:val="hu-HU"/>
-              </w:rPr>
-            </w:pPr>
-            <w:r>
-              <w:rPr>
-                <w:lang w:val="hu-HU"/>
-              </w:rPr>
-              <w:t>AAA</w:t>
-            </w:r>
-          </w:p>
-        </w:tc>
-        <w:tc>
-          <w:tcPr>
-            <w:tcW w:w="2338" w:type="dxa"/>
-          </w:tcPr>
-          <w:p>
-            <w:pPr>
-              <w:rPr>
-                <w:lang w:val="hu-HU"/>
-              </w:rPr>
-            </w:pPr>
-            <w:r>
-              <w:rPr>
-                <w:lang w:val="hu-HU"/>
-              </w:rPr>
-              <w:t>AAAA</w:t>
-            </w:r>
-          </w:p>
-        </w:tc>
-        <w:tc>
-          <w:tcPr>
-            <w:tcW w:w="2338" w:type="dxa"/>
-          </w:tcPr>
-          <w:p>
-            <w:pPr>
-              <w:rPr>
-                <w:lang w:val="hu-HU"/>
-              </w:rPr>
-            </w:pPr>
-            <w:r>
-              <w:rPr>
-                <w:lang w:val="hu-HU"/>
-              </w:rPr>
-              <w:t>AAAAAAAA</w:t>
-            </w:r>
-          </w:p>
-        </w:tc>
-      </w:tr>
-      <w:tr>
-        <w:tc>
-          <w:tcPr>
-            <w:tcW w:w="2337" w:type="dxa"/>
-          </w:tcPr>
-          <w:p>
-            <w:pPr>
-              <w:rPr>
-                <w:lang w:val="hu-HU"/>
-              </w:rPr>
-            </w:pPr>
-            <w:r>
-              <w:rPr>
-                <w:lang w:val="hu-HU"/>
-              </w:rPr>
-              <w:t>BB</w:t>
-            </w:r>
-          </w:p>
-        </w:tc>
-        <w:tc>
-          <w:tcPr>
-            <w:tcW w:w="2337" w:type="dxa"/>
-          </w:tcPr>
-          <w:p>
-            <w:pPr>
-              <w:rPr>
-                <w:lang w:val="hu-HU"/>
-              </w:rPr>
-            </w:pPr>
-            <w:r>
-              <w:rPr>
-                <w:lang w:val="hu-HU"/>
-              </w:rPr>
-              <w:t>BBB</w:t>
-            </w:r>
-          </w:p>
-        </w:tc>
-        <w:tc>
-          <w:tcPr>
-            <w:tcW w:w="2338" w:type="dxa"/>
-          </w:tcPr>
-          <w:p>
-            <w:pPr>
-              <w:rPr>
-                <w:lang w:val="hu-HU"/>
-              </w:rPr>
-            </w:pPr>
-            <w:r>
-              <w:rPr>
-                <w:lang w:val="hu-HU"/>
-              </w:rPr>
-              <w:t>AAAA</w:t>
-            </w:r>
-          </w:p>
-        </w:tc>
-        <w:tc>
-          <w:tcPr>
-            <w:tcW w:w="2338" w:type="dxa"/>
-          </w:tcPr>
-          <w:p>
-            <w:pPr>
-              <w:rPr>
-                <w:lang w:val="hu-HU"/>
-              </w:rPr>
-            </w:pPr>
-            <w:r>
-              <w:rPr>
-                <w:lang w:val="hu-HU"/>
-              </w:rPr>
-              <w:t>AAAAAAA</w:t>
-            </w:r>
-          </w:p>
-        </w:tc>
-      </w:tr>
-      <w:tr>
-        <w:tc>
-          <w:tcPr>
-            <w:tcW w:w="2337" w:type="dxa"/>
-          </w:tcPr>
-          <w:p>
-            <w:pPr>
-              <w:rPr>
-                <w:lang w:val="hu-HU"/>
-              </w:rPr>
-            </w:pPr>
-            <w:r>
-              <w:rPr>
-                <w:lang w:val="hu-HU"/>
-              </w:rPr>
-              <w:t>CC</w:t>
-            </w:r>
-          </w:p>
-        </w:tc>
-        <w:tc>
-          <w:tcPr>
-            <w:tcW w:w="2337" w:type="dxa"/>
-          </w:tcPr>
-          <w:p>
-            <w:pPr>
-              <w:rPr>
-                <w:lang w:val="hu-HU"/>
-              </w:rPr>
-            </w:pPr>
-            <w:r>
-              <w:rPr>
-                <w:lang w:val="hu-HU"/>
-              </w:rPr>
-              <w:t>CCC</w:t>
-            </w:r>
-          </w:p>
-        </w:tc>
-        <w:tc>
-          <w:tcPr>
-            <w:tcW w:w="2338" w:type="dxa"/>
-          </w:tcPr>
-          <w:p>
-            <w:pPr>
-              <w:rPr>
-                <w:lang w:val="hu-HU"/>
-              </w:rPr>
-            </w:pPr>
-            <w:r>
-              <w:rPr>
-                <w:lang w:val="hu-HU"/>
-              </w:rPr>
-              <w:t>BBBB</w:t>
-            </w:r>
-          </w:p>
-        </w:tc>
-        <w:tc>
-          <w:tcPr>
-            <w:tcW w:w="2338" w:type="dxa"/>
-          </w:tcPr>
-          <w:p>
-            <w:pPr>
-              <w:rPr>
-                <w:lang w:val="hu-HU"/>
-              </w:rPr>
-            </w:pPr>
-            <w:r>
-              <w:rPr>
-                <w:lang w:val="hu-HU"/>
-              </w:rPr>
-              <w:t>AAAAAAAA</w:t>
-            </w:r>
-          </w:p>
-        </w:tc>
-      </w:tr>
-    </w:tbl>
-    <w:p>
-      <w:pPr>
-        <w:rPr>
-          <w:lang w:val="hu-HU"/>
-        </w:rPr>
-      </w:pPr>
+        <w:t xml:space="preserve"> to obtain the valid key.</w:t>
+      </w:r>
     </w:p>
     <w:p>
-      <w:pPr>
-        <w:rPr>
-          <w:rFonts w:ascii="Open Sans" w:hAnsi="Open Sans" w:cs="Open Sans"/>
-          <w:color w:val="000000"/>
-          <w:sz w:val="21"/>
-          <w:szCs w:val="21"/>
-          <w:shd w:val="clear" w:color="auto" w:fill="FFFFFF"/>
-        </w:rPr>
-      </w:pPr>
-      <w:r>
-        <w:rPr>
-          <w:rFonts w:ascii="Open Sans" w:hAnsi="Open Sans" w:cs="Open Sans"/>
-          <w:color w:val="000000"/>
-          <w:sz w:val="21"/>
-          <w:szCs w:val="21"/>
-          <w:shd w:val="clear" w:color="auto" w:fill="FFFFFF"/>
-        </w:rPr>
-        <w:t>Lorem ipsum dolor sit amet, consectetur adipiscing elit, sed do eiusmod tempor incididunt ut labore et dolore magna aliqua. Ut enim ad minim veniam, quis nostrud exercitation ullamco laboris nisi ut aliquip ex ea commodo consequat. Duis aute irure dolor in reprehenderit in voluptate velit esse cillum dolore eu fugiat nulla pariatur. Excepteur sint occaecat cupidatat non proident, sunt in culpa qui officia deserunt mollit anim id est laborum.</w:t>
+      <w:r>
+        <w:t>fffffTeszt documecffnt forasonsffffff</w:t>
       </w:r>
     </w:p>
     <w:p>
-      <w:pPr>
-        <w:rPr>
-          <w:rFonts w:ascii="Open Sans" w:hAnsi="Open Sans" w:cs="Open Sans"/>
-          <w:color w:val="000000"/>
-          <w:sz w:val="21"/>
-          <w:szCs w:val="21"/>
-          <w:shd w:val="clear" w:color="auto" w:fill="FFFFFF"/>
-        </w:rPr>
-      </w:pPr>
-      <w:r>
-        <w:rPr>
-          <w:rFonts w:ascii="Open Sans" w:hAnsi="Open Sans" w:cs="Open Sans"/>
-          <w:color w:val="000000"/>
-          <w:sz w:val="21"/>
-          <w:szCs w:val="21"/>
-          <w:shd w:val="clear" w:color="auto" w:fill="FFFFFF"/>
-        </w:rPr>
-        <w:t>Sed ut perspiciatis unde omnis iste natus error sit voluptatem accusantium doloremque laudantium, totam rem aperiam, eaque ipsa quae ab illo inventore veritatis et quasi architecto beatae vitae dicta sunt explicabo. Nemo enim ipsam voluptatem quia voluptas sit aspernatur aut odit aut fugit, sed quia consequuntur magni dolores eos qui ratione voluptatem sequi nesciunt. Neque porro quisquam est, qui dolorem ipsum quia dolor sit amet, consectetur, adipisci velit, sed quia non numquam eius modi tempora incidunt ut labore et dolore magnam aliquam quaerat voluptatem. Ut enim ad minima veniam, quis nostrum exercitationem ullam corporis suscipit laboriosam, nisi ut aliquid ex ea commodi consequatur? Quis autem vel eum iure reprehenderit qui in ea voluptate velit esse quam nihil molestiae consequatur, vel illum qui dolorem eum fugiat quo voluptas nulla pariatur?</w:t>
+      <w:r>
+        <w:t>esgesgges</w:t>
       </w:r>
     </w:p>
     <w:p>
-      <w:pPr>
+      <w:r>
+        <w:t>ddddd</w:t>
+      </w:r>
+    </w:p>
+    <w:p>
+      <w:r>
+        <w:t>ngnggcncgn</w:t>
+      </w:r>
+      <w:r>
+        <w:t>vvvvvvvvvvvvvvvvvvvv</w:t>
+      </w:r>
+    </w:p>
+    <w:p>
+      <w:r>
+        <w:t>nngcgnccdccccccccccccccccc</w:t>
+      </w:r>
+    </w:p>
+    <w:p/>
+    <w:p>
+      <w:r>
+        <w:t>ngcgnccngdddddddddgc</w:t>
+      </w:r>
+    </w:p>
+    <w:p>
+      <w:r>
         <w:rPr>
-          <w:lang w:val="hu-HU"/>
+          <w:rFonts w:ascii="Calibri" w:eastAsia="Calibri" w:hAnsi="Calibri" w:cs="Calibri"/>
+          <w:b/>
+          <w:color w:val="FF0000"/>
+          <w:sz w:val="24"/>
         </w:rPr>
-      </w:pPr>
+        <w:t xml:space="preserve">Created with a trial version of Syncfusion Word library or registered the wrong key in your application. Click </w:t>
+      </w:r>
+      <w:hyperlink r:id="rId7" w:history="1">
+        <w:r>
+          <w:rPr>
+            <w:rStyle w:val="Hyperlink"/>
+            <w:rFonts w:ascii="Calibri" w:eastAsia="Calibri" w:hAnsi="Calibri" w:cs="Calibri"/>
+            <w:b/>
+            <w:sz w:val="24"/>
+          </w:rPr>
+          <w:t>here</w:t>
+        </w:r>
+      </w:hyperlink>
+      <w:r>
+        <w:rPr>
+          <w:rFonts w:ascii="Calibri" w:eastAsia="Calibri" w:hAnsi="Calibri" w:cs="Calibri"/>
+          <w:b/>
+          <w:color w:val="FF0000"/>
+          <w:sz w:val="24"/>
+        </w:rPr>
+        <w:t xml:space="preserve"> to obtain the valid key.</w:t>
+      </w:r>
     </w:p>
     <w:sectPr>
+      <w:headerReference w:type="even" r:id="rId8"/>
+      <w:headerReference w:type="default" r:id="rId9"/>
+      <w:headerReference w:type="first" r:id="rId10"/>
       <w:pgSz w:w="12240" w:h="15840"/>
       <w:pgMar w:top="1440" w:right="1440" w:bottom="1440" w:left="1440" w:header="708" w:footer="708" w:gutter="0"/>
-      <w:cols w:space="708"/>
-      <w:docGrid w:linePitch="360"/>
+      <w:cols w:space="720"/>
     </w:sectPr>
   </w:body>
 </w:document>
@@ -366,17 +160,328 @@
 </w:footnotes>
 </file>
 
+<file path=word/header1.xml><?xml version="1.0" encoding="utf-8"?>
+<w:hdr xmlns:wpc="http://schemas.microsoft.com/office/word/2010/wordprocessingCanvas" xmlns:cx="http://schemas.microsoft.com/office/drawing/2014/chartex" xmlns:cx1="http://schemas.microsoft.com/office/drawing/2015/9/8/chartex" xmlns:cx2="http://schemas.microsoft.com/office/drawing/2015/10/21/chartex" xmlns:cx3="http://schemas.microsoft.com/office/drawing/2016/5/9/chartex" xmlns:cx4="http://schemas.microsoft.com/office/drawing/2016/5/10/chartex" xmlns:cx5="http://schemas.microsoft.com/office/drawing/2016/5/11/chartex" xmlns:cx6="http://schemas.microsoft.com/office/drawing/2016/5/12/chartex" xmlns:cx7="http://schemas.microsoft.com/office/drawing/2016/5/13/chartex" xmlns:cx8="http://schemas.microsoft.com/office/drawing/2016/5/14/chartex" xmlns:mc="http://schemas.openxmlformats.org/markup-compatibility/2006" xmlns:aink="http://schemas.microsoft.com/office/drawing/2016/ink" xmlns:am3d="http://schemas.microsoft.com/office/drawing/2017/model3d" xmlns:o="urn:schemas-microsoft-com:office:office" xmlns:oel="http://schemas.microsoft.com/office/2019/extlst" xmlns:r="http://schemas.openxmlformats.org/officeDocument/2006/relationships" xmlns:m="http://schemas.openxmlformats.org/officeDocument/2006/math" xmlns:v="urn:schemas-microsoft-com:vml" xmlns:wp14="http://schemas.microsoft.com/office/word/2010/wordprocessingDrawing" xmlns:wp="http://schemas.openxmlformats.org/drawingml/2006/wordprocessingDrawing" xmlns:w10="urn:schemas-microsoft-com:office:word" xmlns:w="http://schemas.openxmlformats.org/wordprocessingml/2006/main" xmlns:w14="http://schemas.microsoft.com/office/word/2010/wordml" xmlns:w15="http://schemas.microsoft.com/office/word/2012/wordml" xmlns:w16cex="http://schemas.microsoft.com/office/word/2018/wordml/cex" xmlns:w16cid="http://schemas.microsoft.com/office/word/2016/wordml/cid" xmlns:w16="http://schemas.microsoft.com/office/word/2018/wordml" xmlns:w16sdtdh="http://schemas.microsoft.com/office/word/2020/wordml/sdtdatahash" xmlns:w16se="http://schemas.microsoft.com/office/word/2015/wordml/symex" xmlns:wpg="http://schemas.microsoft.com/office/word/2010/wordprocessingGroup" xmlns:wpi="http://schemas.microsoft.com/office/word/2010/wordprocessingInk" xmlns:wne="http://schemas.microsoft.com/office/word/2006/wordml" xmlns:wps="http://schemas.microsoft.com/office/word/2010/wordprocessingShape" mc:Ignorable="w14 w15 w16se w16cid w16 w16cex w16sdtdh wp14">
+  <w:p>
+    <w:r>
+      <w:rPr>
+        <w:noProof/>
+      </w:rPr>
+      <mc:AlternateContent>
+        <mc:Choice Requires="wps">
+          <w:drawing>
+            <wp:anchor distT="0" distB="0" distL="0" distR="0" simplePos="0" relativeHeight="2048" behindDoc="0" locked="0" layoutInCell="1" allowOverlap="1" wp14:anchorId="5D755C34" wp14:editId="7A5F11DA">
+              <wp:simplePos x="0" y="0"/>
+              <wp:positionH relativeFrom="page">
+                <wp:align>left</wp:align>
+              </wp:positionH>
+              <wp:positionV relativeFrom="page">
+                <wp:align>center</wp:align>
+              </wp:positionV>
+              <wp:extent cx="7645400" cy="1270000"/>
+              <wp:effectExtent l="0" t="0" r="0" b="0"/>
+              <wp:wrapNone/>
+              <wp:docPr id="4" name="Rectangle"/>
+              <wp:cNvGraphicFramePr/>
+              <a:graphic xmlns:a="http://schemas.openxmlformats.org/drawingml/2006/main">
+                <a:graphicData uri="http://schemas.microsoft.com/office/word/2010/wordprocessingShape">
+                  <wps:wsp>
+                    <wps:cNvSpPr/>
+                    <wps:spPr>
+                      <a:xfrm rot="18900000">
+                        <a:off x="0" y="0"/>
+                        <a:ext cx="7645400" cy="1270000"/>
+                      </a:xfrm>
+                      <a:prstGeom prst="rect">
+                        <a:avLst/>
+                      </a:prstGeom>
+                      <a:solidFill>
+                        <a:srgbClr val="FFFFFF">
+                          <a:alpha val="100000"/>
+                        </a:srgbClr>
+                      </a:solidFill>
+                      <a:ln w="12700" cap="flat" cmpd="sng">
+                        <a:noFill/>
+                        <a:prstDash val="solid"/>
+                      </a:ln>
+                    </wps:spPr>
+                    <wps:txbx>
+                      <w:txbxContent>
+                        <w:p>
+                          <w:pPr>
+                            <w:jc w:val="center"/>
+                          </w:pPr>
+                          <w:r>
+                            <w:rPr>
+                              <w:rFonts w:ascii="Calibri" w:eastAsia="Calibri" w:hAnsi="Calibri" w:cs="Calibri"/>
+                              <w:color w:val="FF0000"/>
+                              <w:sz w:val="32"/>
+                            </w:rPr>
+                            <w:t>Created with a trial version of Syncfusion Word library</w:t>
+                          </w:r>
+                        </w:p>
+                      </w:txbxContent>
+                    </wps:txbx>
+                    <wps:bodyPr rot="0" spcFirstLastPara="0" vertOverflow="overflow" horzOverflow="overflow" vert="horz" wrap="square" lIns="91440" tIns="45720" rIns="91440" bIns="45720" numCol="1" spcCol="0" rtlCol="0" fromWordArt="0" anchor="t" anchorCtr="0" forceAA="0" compatLnSpc="1">
+                      <a:prstTxWarp prst="textNoShape">
+                        <a:avLst/>
+                      </a:prstTxWarp>
+                      <a:spAutoFit/>
+                    </wps:bodyPr>
+                  </wps:wsp>
+                </a:graphicData>
+              </a:graphic>
+            </wp:anchor>
+          </w:drawing>
+        </mc:Choice>
+        <mc:Fallback>
+          <w:pict>
+            <v:rect w14:anchorId="5D755C34" id="Rectangle" o:spid="_x0000_s1026" style="position:absolute;margin-left:0;margin-top:0;width:602pt;height:100pt;rotation:-45;z-index:2048;visibility:visible;mso-wrap-style:square;mso-wrap-distance-left:0;mso-wrap-distance-top:0;mso-wrap-distance-right:0;mso-wrap-distance-bottom:0;mso-position-horizontal:left;mso-position-horizontal-relative:page;mso-position-vertical:center;mso-position-vertical-relative:page;v-text-anchor:top" o:gfxdata="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" stroked="f" strokeweight="1pt">
+              <v:textbox style="mso-fit-shape-to-text:t">
+                <w:txbxContent>
+                  <w:p>
+                    <w:pPr>
+                      <w:jc w:val="center"/>
+                    </w:pPr>
+                    <w:r>
+                      <w:rPr>
+                        <w:rFonts w:ascii="Calibri" w:eastAsia="Calibri" w:hAnsi="Calibri" w:cs="Calibri"/>
+                        <w:color w:val="FF0000"/>
+                        <w:sz w:val="32"/>
+                      </w:rPr>
+                      <w:t>Created with a trial version of Syncfusion Word library</w:t>
+                    </w:r>
+                  </w:p>
+                </w:txbxContent>
+              </v:textbox>
+              <w10:wrap anchorx="page" anchory="page"/>
+            </v:rect>
+          </w:pict>
+        </mc:Fallback>
+      </mc:AlternateContent>
+    </w:r>
+  </w:p>
+</w:hdr>
+</file>
+
+<file path=word/header2.xml><?xml version="1.0" encoding="utf-8"?>
+<w:hdr xmlns:wpc="http://schemas.microsoft.com/office/word/2010/wordprocessingCanvas" xmlns:cx="http://schemas.microsoft.com/office/drawing/2014/chartex" xmlns:cx1="http://schemas.microsoft.com/office/drawing/2015/9/8/chartex" xmlns:cx2="http://schemas.microsoft.com/office/drawing/2015/10/21/chartex" xmlns:cx3="http://schemas.microsoft.com/office/drawing/2016/5/9/chartex" xmlns:cx4="http://schemas.microsoft.com/office/drawing/2016/5/10/chartex" xmlns:cx5="http://schemas.microsoft.com/office/drawing/2016/5/11/chartex" xmlns:cx6="http://schemas.microsoft.com/office/drawing/2016/5/12/chartex" xmlns:cx7="http://schemas.microsoft.com/office/drawing/2016/5/13/chartex" xmlns:cx8="http://schemas.microsoft.com/office/drawing/2016/5/14/chartex" xmlns:mc="http://schemas.openxmlformats.org/markup-compatibility/2006" xmlns:aink="http://schemas.microsoft.com/office/drawing/2016/ink" xmlns:am3d="http://schemas.microsoft.com/office/drawing/2017/model3d" xmlns:o="urn:schemas-microsoft-com:office:office" xmlns:oel="http://schemas.microsoft.com/office/2019/extlst" xmlns:r="http://schemas.openxmlformats.org/officeDocument/2006/relationships" xmlns:m="http://schemas.openxmlformats.org/officeDocument/2006/math" xmlns:v="urn:schemas-microsoft-com:vml" xmlns:wp14="http://schemas.microsoft.com/office/word/2010/wordprocessingDrawing" xmlns:wp="http://schemas.openxmlformats.org/drawingml/2006/wordprocessingDrawing" xmlns:w10="urn:schemas-microsoft-com:office:word" xmlns:w="http://schemas.openxmlformats.org/wordprocessingml/2006/main" xmlns:w14="http://schemas.microsoft.com/office/word/2010/wordml" xmlns:w15="http://schemas.microsoft.com/office/word/2012/wordml" xmlns:w16cex="http://schemas.microsoft.com/office/word/2018/wordml/cex" xmlns:w16cid="http://schemas.microsoft.com/office/word/2016/wordml/cid" xmlns:w16="http://schemas.microsoft.com/office/word/2018/wordml" xmlns:w16sdtdh="http://schemas.microsoft.com/office/word/2020/wordml/sdtdatahash" xmlns:w16se="http://schemas.microsoft.com/office/word/2015/wordml/symex" xmlns:wpg="http://schemas.microsoft.com/office/word/2010/wordprocessingGroup" xmlns:wpi="http://schemas.microsoft.com/office/word/2010/wordprocessingInk" xmlns:wne="http://schemas.microsoft.com/office/word/2006/wordml" xmlns:wps="http://schemas.microsoft.com/office/word/2010/wordprocessingShape" mc:Ignorable="w14 w15 w16se w16cid w16 w16cex w16sdtdh wp14">
+  <w:p>
+    <w:r>
+      <w:rPr>
+        <w:noProof/>
+      </w:rPr>
+      <mc:AlternateContent>
+        <mc:Choice Requires="wps">
+          <w:drawing>
+            <wp:anchor distT="0" distB="0" distL="0" distR="0" simplePos="0" relativeHeight="1024" behindDoc="0" locked="0" layoutInCell="1" allowOverlap="1" wp14:anchorId="2C3CC5AB" wp14:editId="3277F322">
+              <wp:simplePos x="0" y="0"/>
+              <wp:positionH relativeFrom="page">
+                <wp:align>left</wp:align>
+              </wp:positionH>
+              <wp:positionV relativeFrom="page">
+                <wp:align>center</wp:align>
+              </wp:positionV>
+              <wp:extent cx="7645400" cy="1270000"/>
+              <wp:effectExtent l="0" t="0" r="0" b="0"/>
+              <wp:wrapNone/>
+              <wp:docPr id="6" name="Rectangle"/>
+              <wp:cNvGraphicFramePr/>
+              <a:graphic xmlns:a="http://schemas.openxmlformats.org/drawingml/2006/main">
+                <a:graphicData uri="http://schemas.microsoft.com/office/word/2010/wordprocessingShape">
+                  <wps:wsp>
+                    <wps:cNvSpPr/>
+                    <wps:spPr>
+                      <a:xfrm rot="18900000">
+                        <a:off x="0" y="0"/>
+                        <a:ext cx="7645400" cy="1270000"/>
+                      </a:xfrm>
+                      <a:prstGeom prst="rect">
+                        <a:avLst/>
+                      </a:prstGeom>
+                      <a:solidFill>
+                        <a:srgbClr val="FFFFFF">
+                          <a:alpha val="100000"/>
+                        </a:srgbClr>
+                      </a:solidFill>
+                      <a:ln w="12700" cap="flat" cmpd="sng">
+                        <a:noFill/>
+                        <a:prstDash val="solid"/>
+                      </a:ln>
+                    </wps:spPr>
+                    <wps:txbx>
+                      <w:txbxContent>
+                        <w:p>
+                          <w:pPr>
+                            <w:jc w:val="center"/>
+                          </w:pPr>
+                          <w:r>
+                            <w:rPr>
+                              <w:rFonts w:ascii="Calibri" w:eastAsia="Calibri" w:hAnsi="Calibri" w:cs="Calibri"/>
+                              <w:color w:val="FF0000"/>
+                              <w:sz w:val="32"/>
+                            </w:rPr>
+                            <w:t>Created with a trial version of Syncfusion Word library</w:t>
+                          </w:r>
+                        </w:p>
+                      </w:txbxContent>
+                    </wps:txbx>
+                    <wps:bodyPr rot="0" spcFirstLastPara="0" vertOverflow="overflow" horzOverflow="overflow" vert="horz" wrap="square" lIns="91440" tIns="45720" rIns="91440" bIns="45720" numCol="1" spcCol="0" rtlCol="0" fromWordArt="0" anchor="t" anchorCtr="0" forceAA="0" compatLnSpc="1">
+                      <a:prstTxWarp prst="textNoShape">
+                        <a:avLst/>
+                      </a:prstTxWarp>
+                      <a:spAutoFit/>
+                    </wps:bodyPr>
+                  </wps:wsp>
+                </a:graphicData>
+              </a:graphic>
+            </wp:anchor>
+          </w:drawing>
+        </mc:Choice>
+        <mc:Fallback>
+          <w:pict>
+            <v:rect w14:anchorId="2C3CC5AB" id="_x0000_s1027" style="position:absolute;margin-left:0;margin-top:0;width:602pt;height:100pt;rotation:-45;z-index:1024;visibility:visible;mso-wrap-style:square;mso-wrap-distance-left:0;mso-wrap-distance-top:0;mso-wrap-distance-right:0;mso-wrap-distance-bottom:0;mso-position-horizontal:left;mso-position-horizontal-relative:page;mso-position-vertical:center;mso-position-vertical-relative:page;v-text-anchor:top" o:gfxdata="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" stroked="f" strokeweight="1pt">
+              <v:textbox style="mso-fit-shape-to-text:t">
+                <w:txbxContent>
+                  <w:p>
+                    <w:pPr>
+                      <w:jc w:val="center"/>
+                    </w:pPr>
+                    <w:r>
+                      <w:rPr>
+                        <w:rFonts w:ascii="Calibri" w:eastAsia="Calibri" w:hAnsi="Calibri" w:cs="Calibri"/>
+                        <w:color w:val="FF0000"/>
+                        <w:sz w:val="32"/>
+                      </w:rPr>
+                      <w:t>Created with a trial version of Syncfusion Word library</w:t>
+                    </w:r>
+                  </w:p>
+                </w:txbxContent>
+              </v:textbox>
+              <w10:wrap anchorx="page" anchory="page"/>
+            </v:rect>
+          </w:pict>
+        </mc:Fallback>
+      </mc:AlternateContent>
+    </w:r>
+  </w:p>
+</w:hdr>
+</file>
+
+<file path=word/header3.xml><?xml version="1.0" encoding="utf-8"?>
+<w:hdr xmlns:wpc="http://schemas.microsoft.com/office/word/2010/wordprocessingCanvas" xmlns:cx="http://schemas.microsoft.com/office/drawing/2014/chartex" xmlns:cx1="http://schemas.microsoft.com/office/drawing/2015/9/8/chartex" xmlns:cx2="http://schemas.microsoft.com/office/drawing/2015/10/21/chartex" xmlns:cx3="http://schemas.microsoft.com/office/drawing/2016/5/9/chartex" xmlns:cx4="http://schemas.microsoft.com/office/drawing/2016/5/10/chartex" xmlns:cx5="http://schemas.microsoft.com/office/drawing/2016/5/11/chartex" xmlns:cx6="http://schemas.microsoft.com/office/drawing/2016/5/12/chartex" xmlns:cx7="http://schemas.microsoft.com/office/drawing/2016/5/13/chartex" xmlns:cx8="http://schemas.microsoft.com/office/drawing/2016/5/14/chartex" xmlns:mc="http://schemas.openxmlformats.org/markup-compatibility/2006" xmlns:aink="http://schemas.microsoft.com/office/drawing/2016/ink" xmlns:am3d="http://schemas.microsoft.com/office/drawing/2017/model3d" xmlns:o="urn:schemas-microsoft-com:office:office" xmlns:oel="http://schemas.microsoft.com/office/2019/extlst" xmlns:r="http://schemas.openxmlformats.org/officeDocument/2006/relationships" xmlns:m="http://schemas.openxmlformats.org/officeDocument/2006/math" xmlns:v="urn:schemas-microsoft-com:vml" xmlns:wp14="http://schemas.microsoft.com/office/word/2010/wordprocessingDrawing" xmlns:wp="http://schemas.openxmlformats.org/drawingml/2006/wordprocessingDrawing" xmlns:w10="urn:schemas-microsoft-com:office:word" xmlns:w="http://schemas.openxmlformats.org/wordprocessingml/2006/main" xmlns:w14="http://schemas.microsoft.com/office/word/2010/wordml" xmlns:w15="http://schemas.microsoft.com/office/word/2012/wordml" xmlns:w16cex="http://schemas.microsoft.com/office/word/2018/wordml/cex" xmlns:w16cid="http://schemas.microsoft.com/office/word/2016/wordml/cid" xmlns:w16="http://schemas.microsoft.com/office/word/2018/wordml" xmlns:w16sdtdh="http://schemas.microsoft.com/office/word/2020/wordml/sdtdatahash" xmlns:w16se="http://schemas.microsoft.com/office/word/2015/wordml/symex" xmlns:wpg="http://schemas.microsoft.com/office/word/2010/wordprocessingGroup" xmlns:wpi="http://schemas.microsoft.com/office/word/2010/wordprocessingInk" xmlns:wne="http://schemas.microsoft.com/office/word/2006/wordml" xmlns:wps="http://schemas.microsoft.com/office/word/2010/wordprocessingShape" mc:Ignorable="w14 w15 w16se w16cid w16 w16cex w16sdtdh wp14">
+  <w:p>
+    <w:r>
+      <w:rPr>
+        <w:noProof/>
+      </w:rPr>
+      <mc:AlternateContent>
+        <mc:Choice Requires="wps">
+          <w:drawing>
+            <wp:anchor distT="0" distB="0" distL="0" distR="0" simplePos="0" relativeHeight="3072" behindDoc="0" locked="0" layoutInCell="1" allowOverlap="1" wp14:anchorId="3EB73A2A" wp14:editId="163F3CCB">
+              <wp:simplePos x="0" y="0"/>
+              <wp:positionH relativeFrom="page">
+                <wp:align>left</wp:align>
+              </wp:positionH>
+              <wp:positionV relativeFrom="page">
+                <wp:align>center</wp:align>
+              </wp:positionV>
+              <wp:extent cx="7645400" cy="1270000"/>
+              <wp:effectExtent l="0" t="0" r="0" b="0"/>
+              <wp:wrapNone/>
+              <wp:docPr id="5" name="Rectangle"/>
+              <wp:cNvGraphicFramePr/>
+              <a:graphic xmlns:a="http://schemas.openxmlformats.org/drawingml/2006/main">
+                <a:graphicData uri="http://schemas.microsoft.com/office/word/2010/wordprocessingShape">
+                  <wps:wsp>
+                    <wps:cNvSpPr/>
+                    <wps:spPr>
+                      <a:xfrm rot="18900000">
+                        <a:off x="0" y="0"/>
+                        <a:ext cx="7645400" cy="1270000"/>
+                      </a:xfrm>
+                      <a:prstGeom prst="rect">
+                        <a:avLst/>
+                      </a:prstGeom>
+                      <a:solidFill>
+                        <a:srgbClr val="FFFFFF">
+                          <a:alpha val="100000"/>
+                        </a:srgbClr>
+                      </a:solidFill>
+                      <a:ln w="12700" cap="flat" cmpd="sng">
+                        <a:noFill/>
+                        <a:prstDash val="solid"/>
+                      </a:ln>
+                    </wps:spPr>
+                    <wps:txbx>
+                      <w:txbxContent>
+                        <w:p>
+                          <w:pPr>
+                            <w:jc w:val="center"/>
+                          </w:pPr>
+                          <w:r>
+                            <w:rPr>
+                              <w:rFonts w:ascii="Calibri" w:eastAsia="Calibri" w:hAnsi="Calibri" w:cs="Calibri"/>
+                              <w:color w:val="FF0000"/>
+                              <w:sz w:val="32"/>
+                            </w:rPr>
+                            <w:t>Created with a trial version of Syncfusion Word library</w:t>
+                          </w:r>
+                        </w:p>
+                      </w:txbxContent>
+                    </wps:txbx>
+                    <wps:bodyPr rot="0" spcFirstLastPara="0" vertOverflow="overflow" horzOverflow="overflow" vert="horz" wrap="square" lIns="91440" tIns="45720" rIns="91440" bIns="45720" numCol="1" spcCol="0" rtlCol="0" fromWordArt="0" anchor="t" anchorCtr="0" forceAA="0" compatLnSpc="1">
+                      <a:prstTxWarp prst="textNoShape">
+                        <a:avLst/>
+                      </a:prstTxWarp>
+                      <a:spAutoFit/>
+                    </wps:bodyPr>
+                  </wps:wsp>
+                </a:graphicData>
+              </a:graphic>
+            </wp:anchor>
+          </w:drawing>
+        </mc:Choice>
+        <mc:Fallback>
+          <w:pict>
+            <v:rect w14:anchorId="3EB73A2A" id="_x0000_s1028" style="position:absolute;margin-left:0;margin-top:0;width:602pt;height:100pt;rotation:-45;z-index:3072;visibility:visible;mso-wrap-style:square;mso-wrap-distance-left:0;mso-wrap-distance-top:0;mso-wrap-distance-right:0;mso-wrap-distance-bottom:0;mso-position-horizontal:left;mso-position-horizontal-relative:page;mso-position-vertical:center;mso-position-vertical-relative:page;v-text-anchor:top" o:gfxdata="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" stroked="f" strokeweight="1pt">
+              <v:textbox style="mso-fit-shape-to-text:t">
+                <w:txbxContent>
+                  <w:p>
+                    <w:pPr>
+                      <w:jc w:val="center"/>
+                    </w:pPr>
+                    <w:r>
+                      <w:rPr>
+                        <w:rFonts w:ascii="Calibri" w:eastAsia="Calibri" w:hAnsi="Calibri" w:cs="Calibri"/>
+                        <w:color w:val="FF0000"/>
+                        <w:sz w:val="32"/>
+                      </w:rPr>
+                      <w:t>Created with a trial version of Syncfusion Word library</w:t>
+                    </w:r>
+                  </w:p>
+                </w:txbxContent>
+              </v:textbox>
+              <w10:wrap anchorx="page" anchory="page"/>
+            </v:rect>
+          </w:pict>
+        </mc:Fallback>
+      </mc:AlternateContent>
+    </w:r>
+  </w:p>
+</w:hdr>
+</file>
+
 <file path=word/styles.xml><?xml version="1.0" encoding="utf-8"?>
 <w:styles xmlns:mc="http://schemas.openxmlformats.org/markup-compatibility/2006" xmlns:r="http://schemas.openxmlformats.org/officeDocument/2006/relationships" xmlns:w="http://schemas.openxmlformats.org/wordprocessingml/2006/main" xmlns:w14="http://schemas.microsoft.com/office/word/2010/wordml" xmlns:w15="http://schemas.microsoft.com/office/word/2012/wordml" xmlns:w16cex="http://schemas.microsoft.com/office/word/2018/wordml/cex" xmlns:w16cid="http://schemas.microsoft.com/office/word/2016/wordml/cid" xmlns:w16="http://schemas.microsoft.com/office/word/2018/wordml" xmlns:w16sdtdh="http://schemas.microsoft.com/office/word/2020/wordml/sdtdatahash" xmlns:w16se="http://schemas.microsoft.com/office/word/2015/wordml/symex" mc:Ignorable="w14 w15 w16se w16cid w16 w16cex w16sdtdh">
   <w:docDefaults>
     <w:rPrDefault>
       <w:rPr>
         <w:rFonts w:asciiTheme="minorHAnsi" w:eastAsiaTheme="minorHAnsi" w:hAnsiTheme="minorHAnsi" w:cstheme="minorBidi"/>
-        <w:kern w:val="2"/>
+        <w:color w:val="000000"/>
         <w:sz w:val="22"/>
         <w:szCs w:val="22"/>
         <w:lang w:val="en-US" w:eastAsia="en-US" w:bidi="ar-SA"/>
-        <w14:ligatures w14:val="standardContextual"/>
       </w:rPr>
     </w:rPrDefault>
     <w:pPrDefault>
@@ -767,6 +872,110 @@
     <w:name w:val="Normal"/>
     <w:qFormat/>
   </w:style>
+  <w:style w:type="paragraph" w:styleId="Heading1">
+    <w:name w:val="heading 1"/>
+    <w:basedOn w:val="Normal"/>
+    <w:next w:val="Normal"/>
+    <w:uiPriority w:val="9"/>
+    <w:qFormat/>
+    <w:pPr>
+      <w:spacing w:before="240" w:after="0"/>
+      <w:outlineLvl w:val="0"/>
+    </w:pPr>
+    <w:rPr>
+      <w:rFonts w:ascii="Calibri Light" w:eastAsia="Calibri Light" w:hAnsi="Calibri Light"/>
+      <w:color w:val="2F5496"/>
+      <w:sz w:val="32"/>
+    </w:rPr>
+  </w:style>
+  <w:style w:type="paragraph" w:styleId="Heading2">
+    <w:name w:val="heading 2"/>
+    <w:basedOn w:val="Normal"/>
+    <w:next w:val="Normal"/>
+    <w:uiPriority w:val="9"/>
+    <w:semiHidden/>
+    <w:unhideWhenUsed/>
+    <w:qFormat/>
+    <w:pPr>
+      <w:spacing w:before="40" w:after="0"/>
+      <w:outlineLvl w:val="1"/>
+    </w:pPr>
+    <w:rPr>
+      <w:rFonts w:ascii="Calibri Light" w:eastAsia="Calibri Light" w:hAnsi="Calibri Light"/>
+      <w:color w:val="2F5496"/>
+      <w:sz w:val="26"/>
+    </w:rPr>
+  </w:style>
+  <w:style w:type="paragraph" w:styleId="Heading3">
+    <w:name w:val="heading 3"/>
+    <w:basedOn w:val="Normal"/>
+    <w:next w:val="Normal"/>
+    <w:uiPriority w:val="9"/>
+    <w:semiHidden/>
+    <w:unhideWhenUsed/>
+    <w:qFormat/>
+    <w:pPr>
+      <w:spacing w:before="40" w:after="0"/>
+      <w:outlineLvl w:val="2"/>
+    </w:pPr>
+    <w:rPr>
+      <w:rFonts w:ascii="Calibri Light" w:eastAsia="Calibri Light" w:hAnsi="Calibri Light"/>
+      <w:color w:val="1F3763"/>
+      <w:sz w:val="24"/>
+    </w:rPr>
+  </w:style>
+  <w:style w:type="paragraph" w:styleId="Heading4">
+    <w:name w:val="heading 4"/>
+    <w:basedOn w:val="Normal"/>
+    <w:next w:val="Normal"/>
+    <w:uiPriority w:val="9"/>
+    <w:semiHidden/>
+    <w:unhideWhenUsed/>
+    <w:qFormat/>
+    <w:pPr>
+      <w:spacing w:before="40" w:after="0"/>
+      <w:outlineLvl w:val="3"/>
+    </w:pPr>
+    <w:rPr>
+      <w:rFonts w:ascii="Calibri Light" w:eastAsia="Calibri Light" w:hAnsi="Calibri Light"/>
+      <w:i/>
+      <w:color w:val="2F5496"/>
+    </w:rPr>
+  </w:style>
+  <w:style w:type="paragraph" w:styleId="Heading5">
+    <w:name w:val="heading 5"/>
+    <w:basedOn w:val="Normal"/>
+    <w:next w:val="Normal"/>
+    <w:uiPriority w:val="9"/>
+    <w:semiHidden/>
+    <w:unhideWhenUsed/>
+    <w:qFormat/>
+    <w:pPr>
+      <w:spacing w:before="40" w:after="0"/>
+      <w:outlineLvl w:val="4"/>
+    </w:pPr>
+    <w:rPr>
+      <w:rFonts w:ascii="Calibri Light" w:eastAsia="Calibri Light" w:hAnsi="Calibri Light"/>
+      <w:color w:val="2F5496"/>
+    </w:rPr>
+  </w:style>
+  <w:style w:type="paragraph" w:styleId="Heading6">
+    <w:name w:val="heading 6"/>
+    <w:basedOn w:val="Normal"/>
+    <w:next w:val="Normal"/>
+    <w:uiPriority w:val="9"/>
+    <w:semiHidden/>
+    <w:unhideWhenUsed/>
+    <w:qFormat/>
+    <w:pPr>
+      <w:spacing w:before="40" w:after="0"/>
+      <w:outlineLvl w:val="5"/>
+    </w:pPr>
+    <w:rPr>
+      <w:rFonts w:ascii="Calibri Light" w:eastAsia="Calibri Light" w:hAnsi="Calibri Light"/>
+      <w:color w:val="1F3763"/>
+    </w:rPr>
+  </w:style>
   <w:style w:type="character" w:default="1" w:styleId="DefaultParagraphFont">
     <w:name w:val="Default Paragraph Font"/>
     <w:uiPriority w:val="1"/>
@@ -794,34 +1003,99 @@
     <w:semiHidden/>
     <w:unhideWhenUsed/>
   </w:style>
-  <w:style w:type="paragraph" w:styleId="Revision">
-    <w:name w:val="Revision"/>
-    <w:hidden/>
-    <w:uiPriority w:val="99"/>
-    <w:semiHidden/>
-    <w:rsid w:val="00016F40"/>
+  <w:style w:type="table" w:styleId="TableGrid">
+    <w:name w:val="Table Grid"/>
+    <w:basedOn w:val="TableNormal"/>
+    <w:tblPr>
+      <w:tblBorders>
+        <w:top w:val="single" w:sz="4" w:space="0" w:color="000000"/>
+        <w:left w:val="single" w:sz="4" w:space="0" w:color="000000"/>
+        <w:bottom w:val="single" w:sz="4" w:space="0" w:color="000000"/>
+        <w:right w:val="single" w:sz="4" w:space="0" w:color="000000"/>
+        <w:insideH w:val="single" w:sz="4" w:space="0" w:color="000000"/>
+        <w:insideV w:val="single" w:sz="4" w:space="0" w:color="000000"/>
+      </w:tblBorders>
+    </w:tblPr>
+  </w:style>
+  <w:style w:type="paragraph" w:customStyle="1" w:styleId="Revision1">
+    <w:name w:val="Revision1"/>
     <w:pPr>
       <w:spacing w:after="0" w:line="240" w:lineRule="auto"/>
     </w:pPr>
   </w:style>
-  <w:style w:type="table" w:styleId="TableGrid">
-    <w:name w:val="Table Grid"/>
-    <w:basedOn w:val="TableNormal"/>
-    <w:uiPriority w:val="39"/>
-    <w:rsid w:val="00671A0F"/>
+  <w:style w:type="character" w:styleId="Hyperlink">
+    <w:name w:val="Hyperlink"/>
+    <w:basedOn w:val="DefaultParagraphFont"/>
+    <w:rPr>
+      <w:color w:val="0000FF"/>
+      <w:u w:val="single"/>
+    </w:rPr>
+  </w:style>
+  <w:style w:type="character" w:customStyle="1" w:styleId="Heading1Char">
+    <w:name w:val="Heading 1 Char"/>
+    <w:basedOn w:val="DefaultParagraphFont"/>
+    <w:rPr>
+      <w:rFonts w:ascii="Calibri Light" w:eastAsia="Calibri Light" w:hAnsi="Calibri Light"/>
+      <w:color w:val="2F5496"/>
+      <w:sz w:val="32"/>
+    </w:rPr>
+  </w:style>
+  <w:style w:type="character" w:customStyle="1" w:styleId="Heading2Char">
+    <w:name w:val="Heading 2 Char"/>
+    <w:basedOn w:val="DefaultParagraphFont"/>
+    <w:rPr>
+      <w:rFonts w:ascii="Calibri Light" w:eastAsia="Calibri Light" w:hAnsi="Calibri Light"/>
+      <w:color w:val="2F5496"/>
+      <w:sz w:val="26"/>
+    </w:rPr>
+  </w:style>
+  <w:style w:type="character" w:customStyle="1" w:styleId="Heading3Char">
+    <w:name w:val="Heading 3 Char"/>
+    <w:basedOn w:val="DefaultParagraphFont"/>
+    <w:rPr>
+      <w:rFonts w:ascii="Calibri Light" w:eastAsia="Calibri Light" w:hAnsi="Calibri Light"/>
+      <w:color w:val="1F3763"/>
+      <w:sz w:val="24"/>
+    </w:rPr>
+  </w:style>
+  <w:style w:type="character" w:customStyle="1" w:styleId="Heading4Char">
+    <w:name w:val="Heading 4 Char"/>
+    <w:basedOn w:val="DefaultParagraphFont"/>
+    <w:rPr>
+      <w:rFonts w:ascii="Calibri Light" w:eastAsia="Calibri Light" w:hAnsi="Calibri Light"/>
+      <w:i/>
+      <w:color w:val="2F5496"/>
+    </w:rPr>
+  </w:style>
+  <w:style w:type="character" w:customStyle="1" w:styleId="Heading5Char">
+    <w:name w:val="Heading 5 Char"/>
+    <w:basedOn w:val="DefaultParagraphFont"/>
+    <w:rPr>
+      <w:rFonts w:ascii="Calibri Light" w:eastAsia="Calibri Light" w:hAnsi="Calibri Light"/>
+      <w:color w:val="2F5496"/>
+    </w:rPr>
+  </w:style>
+  <w:style w:type="character" w:customStyle="1" w:styleId="Heading6Char">
+    <w:name w:val="Heading 6 Char"/>
+    <w:basedOn w:val="DefaultParagraphFont"/>
+    <w:rPr>
+      <w:rFonts w:ascii="Calibri Light" w:eastAsia="Calibri Light" w:hAnsi="Calibri Light"/>
+      <w:color w:val="1F3763"/>
+    </w:rPr>
+  </w:style>
+  <w:style w:type="paragraph" w:styleId="Header">
+    <w:name w:val="header"/>
+    <w:basedOn w:val="Normal"/>
     <w:pPr>
       <w:spacing w:after="0" w:line="240" w:lineRule="auto"/>
     </w:pPr>
-    <w:tblPr>
-      <w:tblBorders>
-        <w:top w:val="single" w:sz="4" w:space="0" w:color="auto"/>
-        <w:left w:val="single" w:sz="4" w:space="0" w:color="auto"/>
-        <w:bottom w:val="single" w:sz="4" w:space="0" w:color="auto"/>
-        <w:right w:val="single" w:sz="4" w:space="0" w:color="auto"/>
-        <w:insideH w:val="single" w:sz="4" w:space="0" w:color="auto"/>
-        <w:insideV w:val="single" w:sz="4" w:space="0" w:color="auto"/>
-      </w:tblBorders>
-    </w:tblPr>
+  </w:style>
+  <w:style w:type="paragraph" w:styleId="Footer">
+    <w:name w:val="footer"/>
+    <w:basedOn w:val="Normal"/>
+    <w:pPr>
+      <w:spacing w:after="0" w:line="240" w:lineRule="auto"/>
+    </w:pPr>
   </w:style>
 </w:styles>
 </file>
@@ -831,10 +1105,10 @@
   <a:themeElements>
     <a:clrScheme name="Office">
       <a:dk1>
-        <a:sysClr val="windowText" lastClr="000000"/>
+        <a:srgbClr val="000000"/>
       </a:dk1>
       <a:lt1>
-        <a:sysClr val="window" lastClr="FFFFFF"/>
+        <a:srgbClr val="FFFFFF"/>
       </a:lt1>
       <a:dk2>
         <a:srgbClr val="44546A"/>
@@ -843,7 +1117,7 @@
         <a:srgbClr val="E7E6E6"/>
       </a:lt2>
       <a:accent1>
-        <a:srgbClr val="4472C4"/>
+        <a:srgbClr val="5B9BD5"/>
       </a:accent1>
       <a:accent2>
         <a:srgbClr val="ED7D31"/>
@@ -855,7 +1129,7 @@
         <a:srgbClr val="FFC000"/>
       </a:accent4>
       <a:accent5>
-        <a:srgbClr val="5B9BD5"/>
+        <a:srgbClr val="4472C4"/>
       </a:accent5>
       <a:accent6>
         <a:srgbClr val="70AD47"/>
@@ -869,108 +1143,14 @@
     </a:clrScheme>
     <a:fontScheme name="Office">
       <a:majorFont>
-        <a:latin typeface="Calibri Light" panose="020F0302020204030204"/>
+        <a:latin typeface="Calibri Light"/>
         <a:ea typeface=""/>
         <a:cs typeface=""/>
-        <a:font script="Jpan" typeface="游ゴシック Light"/>
-        <a:font script="Hang" typeface="맑은 고딕"/>
-        <a:font script="Hans" typeface="等线 Light"/>
-        <a:font script="Hant" typeface="新細明體"/>
-        <a:font script="Arab" typeface="Times New Roman"/>
-        <a:font script="Hebr" typeface="Times New Roman"/>
-        <a:font script="Thai" typeface="Angsana New"/>
-        <a:font script="Ethi" typeface="Nyala"/>
-        <a:font script="Beng" typeface="Vrinda"/>
-        <a:font script="Gujr" typeface="Shruti"/>
-        <a:font script="Khmr" typeface="MoolBoran"/>
-        <a:font script="Knda" typeface="Tunga"/>
-        <a:font script="Guru" typeface="Raavi"/>
-        <a:font script="Cans" typeface="Euphemia"/>
-        <a:font script="Cher" typeface="Plantagenet Cherokee"/>
-        <a:font script="Yiii" typeface="Microsoft Yi Baiti"/>
-        <a:font script="Tibt" typeface="Microsoft Himalaya"/>
-        <a:font script="Thaa" typeface="MV Boli"/>
-        <a:font script="Deva" typeface="Mangal"/>
-        <a:font script="Telu" typeface="Gautami"/>
-        <a:font script="Taml" typeface="Latha"/>
-        <a:font script="Syrc" typeface="Estrangelo Edessa"/>
-        <a:font script="Orya" typeface="Kalinga"/>
-        <a:font script="Mlym" typeface="Kartika"/>
-        <a:font script="Laoo" typeface="DokChampa"/>
-        <a:font script="Sinh" typeface="Iskoola Pota"/>
-        <a:font script="Mong" typeface="Mongolian Baiti"/>
-        <a:font script="Viet" typeface="Times New Roman"/>
-        <a:font script="Uigh" typeface="Microsoft Uighur"/>
-        <a:font script="Geor" typeface="Sylfaen"/>
-        <a:font script="Armn" typeface="Arial"/>
-        <a:font script="Bugi" typeface="Leelawadee UI"/>
-        <a:font script="Bopo" typeface="Microsoft JhengHei"/>
-        <a:font script="Java" typeface="Javanese Text"/>
-        <a:font script="Lisu" typeface="Segoe UI"/>
-        <a:font script="Mymr" typeface="Myanmar Text"/>
-        <a:font script="Nkoo" typeface="Ebrima"/>
-        <a:font script="Olck" typeface="Nirmala UI"/>
-        <a:font script="Osma" typeface="Ebrima"/>
-        <a:font script="Phag" typeface="Phagspa"/>
-        <a:font script="Syrn" typeface="Estrangelo Edessa"/>
-        <a:font script="Syrj" typeface="Estrangelo Edessa"/>
-        <a:font script="Syre" typeface="Estrangelo Edessa"/>
-        <a:font script="Sora" typeface="Nirmala UI"/>
-        <a:font script="Tale" typeface="Microsoft Tai Le"/>
-        <a:font script="Talu" typeface="Microsoft New Tai Lue"/>
-        <a:font script="Tfng" typeface="Ebrima"/>
       </a:majorFont>
       <a:minorFont>
-        <a:latin typeface="Calibri" panose="020F0502020204030204"/>
+        <a:latin typeface="Calibri"/>
         <a:ea typeface=""/>
         <a:cs typeface=""/>
-        <a:font script="Jpan" typeface="游明朝"/>
-        <a:font script="Hang" typeface="맑은 고딕"/>
-        <a:font script="Hans" typeface="等线"/>
-        <a:font script="Hant" typeface="新細明體"/>
-        <a:font script="Arab" typeface="Arial"/>
-        <a:font script="Hebr" typeface="Arial"/>
-        <a:font script="Thai" typeface="Cordia New"/>
-        <a:font script="Ethi" typeface="Nyala"/>
-        <a:font script="Beng" typeface="Vrinda"/>
-        <a:font script="Gujr" typeface="Shruti"/>
-        <a:font script="Khmr" typeface="DaunPenh"/>
-        <a:font script="Knda" typeface="Tunga"/>
-        <a:font script="Guru" typeface="Raavi"/>
-        <a:font script="Cans" typeface="Euphemia"/>
-        <a:font script="Cher" typeface="Plantagenet Cherokee"/>
-        <a:font script="Yiii" typeface="Microsoft Yi Baiti"/>
-        <a:font script="Tibt" typeface="Microsoft Himalaya"/>
-        <a:font script="Thaa" typeface="MV Boli"/>
-        <a:font script="Deva" typeface="Mangal"/>
-        <a:font script="Telu" typeface="Gautami"/>
-        <a:font script="Taml" typeface="Latha"/>
-        <a:font script="Syrc" typeface="Estrangelo Edessa"/>
-        <a:font script="Orya" typeface="Kalinga"/>
-        <a:font script="Mlym" typeface="Kartika"/>
-        <a:font script="Laoo" typeface="DokChampa"/>
-        <a:font script="Sinh" typeface="Iskoola Pota"/>
-        <a:font script="Mong" typeface="Mongolian Baiti"/>
-        <a:font script="Viet" typeface="Arial"/>
-        <a:font script="Uigh" typeface="Microsoft Uighur"/>
-        <a:font script="Geor" typeface="Sylfaen"/>
-        <a:font script="Armn" typeface="Arial"/>
-        <a:font script="Bugi" typeface="Leelawadee UI"/>
-        <a:font script="Bopo" typeface="Microsoft JhengHei"/>
-        <a:font script="Java" typeface="Javanese Text"/>
-        <a:font script="Lisu" typeface="Segoe UI"/>
-        <a:font script="Mymr" typeface="Myanmar Text"/>
-        <a:font script="Nkoo" typeface="Ebrima"/>
-        <a:font script="Olck" typeface="Nirmala UI"/>
-        <a:font script="Osma" typeface="Ebrima"/>
-        <a:font script="Phag" typeface="Phagspa"/>
-        <a:font script="Syrn" typeface="Estrangelo Edessa"/>
-        <a:font script="Syrj" typeface="Estrangelo Edessa"/>
-        <a:font script="Syre" typeface="Estrangelo Edessa"/>
-        <a:font script="Sora" typeface="Nirmala UI"/>
-        <a:font script="Tale" typeface="Microsoft Tai Le"/>
-        <a:font script="Talu" typeface="Microsoft New Tai Lue"/>
-        <a:font script="Tfng" typeface="Ebrima"/>
       </a:minorFont>
     </a:fontScheme>
     <a:fmtScheme name="Office">
@@ -1003,20 +1183,21 @@
             </a:gs>
           </a:gsLst>
           <a:lin ang="5400000" scaled="0"/>
+          <a:tileRect/>
         </a:gradFill>
         <a:gradFill rotWithShape="1">
           <a:gsLst>
             <a:gs pos="0">
               <a:schemeClr val="phClr">
-                <a:satMod val="103000"/>
-                <a:lumMod val="102000"/>
+                <a:lumMod val="103000"/>
+                <a:satMod val="102000"/>
                 <a:tint val="94000"/>
               </a:schemeClr>
             </a:gs>
             <a:gs pos="50000">
               <a:schemeClr val="phClr">
+                <a:lumMod val="100000"/>
                 <a:satMod val="110000"/>
-                <a:lumMod val="100000"/>
                 <a:shade val="100000"/>
               </a:schemeClr>
             </a:gs>
@@ -1029,24 +1210,25 @@
             </a:gs>
           </a:gsLst>
           <a:lin ang="5400000" scaled="0"/>
+          <a:tileRect/>
         </a:gradFill>
       </a:fillStyleLst>
       <a:lnStyleLst>
-        <a:ln w="6350" cap="flat" cmpd="sng" algn="ctr">
+        <a:ln w="6350" cap="flat" cmpd="sng">
           <a:solidFill>
             <a:schemeClr val="phClr"/>
           </a:solidFill>
           <a:prstDash val="solid"/>
           <a:miter lim="800000"/>
         </a:ln>
-        <a:ln w="12700" cap="flat" cmpd="sng" algn="ctr">
+        <a:ln w="12700" cap="flat" cmpd="sng">
           <a:solidFill>
             <a:schemeClr val="phClr"/>
           </a:solidFill>
           <a:prstDash val="solid"/>
           <a:miter lim="800000"/>
         </a:ln>
-        <a:ln w="19050" cap="flat" cmpd="sng" algn="ctr">
+        <a:ln w="19050" cap="flat" cmpd="sng">
           <a:solidFill>
             <a:schemeClr val="phClr"/>
           </a:solidFill>
@@ -1063,7 +1245,7 @@
         </a:effectStyle>
         <a:effectStyle>
           <a:effectLst>
-            <a:outerShdw blurRad="57150" dist="19050" dir="5400000" algn="ctr" rotWithShape="0">
+            <a:outerShdw blurRad="57150" dist="19050" dir="5400000" rotWithShape="0">
               <a:srgbClr val="000000">
                 <a:alpha val="63000"/>
               </a:srgbClr>
@@ -1077,46 +1259,42 @@
         </a:solidFill>
         <a:solidFill>
           <a:schemeClr val="phClr">
+            <a:satMod val="170000"/>
             <a:tint val="95000"/>
-            <a:satMod val="170000"/>
           </a:schemeClr>
         </a:solidFill>
         <a:gradFill rotWithShape="1">
           <a:gsLst>
             <a:gs pos="0">
               <a:schemeClr val="phClr">
+                <a:lumMod val="102000"/>
+                <a:satMod val="150000"/>
                 <a:tint val="93000"/>
-                <a:satMod val="150000"/>
                 <a:shade val="98000"/>
-                <a:lumMod val="102000"/>
               </a:schemeClr>
             </a:gs>
             <a:gs pos="50000">
               <a:schemeClr val="phClr">
+                <a:lumMod val="103000"/>
+                <a:satMod val="130000"/>
                 <a:tint val="98000"/>
-                <a:satMod val="130000"/>
                 <a:shade val="90000"/>
-                <a:lumMod val="103000"/>
               </a:schemeClr>
             </a:gs>
             <a:gs pos="100000">
               <a:schemeClr val="phClr">
+                <a:satMod val="120000"/>
                 <a:shade val="63000"/>
-                <a:satMod val="120000"/>
               </a:schemeClr>
             </a:gs>
           </a:gsLst>
           <a:lin ang="5400000" scaled="0"/>
+          <a:tileRect/>
         </a:gradFill>
       </a:bgFillStyleLst>
     </a:fmtScheme>
   </a:themeElements>
   <a:objectDefaults/>
   <a:extraClrSchemeLst/>
-  <a:extLst>
-    <a:ext uri="{05A4C25C-085E-4340-85A3-A5531E510DB2}">
-      <thm15:themeFamily xmlns:thm15="http://schemas.microsoft.com/office/thememl/2012/main" name="Office Theme" id="{62F939B6-93AF-4DB8-9C6B-D6C7DFDC589F}" vid="{4A3C46E8-61CC-4603-A589-7422A47A8E4A}"/>
-    </a:ext>
-  </a:extLst>
 </a:theme>
 </file>
</xml_diff>